<commit_message>
Re-run analysis for BPA annual report
</commit_message>
<xml_diff>
--- a/analysis/MethowSH_smolt_age_analysis.docx
+++ b/analysis/MethowSH_smolt_age_analysis.docx
@@ -9367,7 +9367,7 @@
         <w:rPr>
           <w:rStyle w:val="VerbatimChar"/>
         </w:rPr>
-        <w:t xml:space="preserve">      if (y_i[t])</w:t>
+        <w:t xml:space="preserve">      if(y_i[t])</w:t>
       </w:r>
       <w:r>
         <w:br w:type="textWrapping"/>
@@ -9457,7 +9457,7 @@
         <w:rPr>
           <w:rStyle w:val="VerbatimChar"/>
         </w:rPr>
-        <w:t xml:space="preserve">      if (y_i[t])</w:t>
+        <w:t xml:space="preserve">      if(y_i[t])</w:t>
       </w:r>
       <w:r>
         <w:br w:type="textWrapping"/>
@@ -32405,7 +32405,7 @@
     </w:lvl>
   </w:abstractNum>
   <w:abstractNum w:abstractNumId="990">
-    <w:nsid w:val="54dd0a75"/>
+    <w:nsid w:val="8dc8fb8f"/>
     <w:multiLevelType w:val="multilevel"/>
     <w:lvl w:ilvl="0">
       <w:numFmt w:val="bullet"/>

</xml_diff>